<commit_message>
Modify Summary Description of Design Report
</commit_message>
<xml_diff>
--- a/Summary Description of Design.docx
+++ b/Summary Description of Design.docx
@@ -3,8 +3,37 @@
 <w:document xmlns:wpc="http://schemas.microsoft.com/office/word/2010/wordprocessingCanvas" xmlns:cx="http://schemas.microsoft.com/office/drawing/2014/chartex" xmlns:cx1="http://schemas.microsoft.com/office/drawing/2015/9/8/chartex" xmlns:cx2="http://schemas.microsoft.com/office/drawing/2015/10/21/chartex" xmlns:cx3="http://schemas.microsoft.com/office/drawing/2016/5/9/chartex" xmlns:cx4="http://schemas.microsoft.com/office/drawing/2016/5/10/chartex" xmlns:cx5="http://schemas.microsoft.com/office/drawing/2016/5/11/chartex" xmlns:cx6="http://schemas.microsoft.com/office/drawing/2016/5/12/chartex" xmlns:cx7="http://schemas.microsoft.com/office/drawing/2016/5/13/chartex" xmlns:cx8="http://schemas.microsoft.com/office/drawing/2016/5/14/chartex" xmlns:mc="http://schemas.openxmlformats.org/markup-compatibility/2006" xmlns:aink="http://schemas.microsoft.com/office/drawing/2016/ink" xmlns:am3d="http://schemas.microsoft.com/office/drawing/2017/model3d" xmlns:o="urn:schemas-microsoft-com:office:office" xmlns:oel="http://schemas.microsoft.com/office/2019/extlst" xmlns:r="http://schemas.openxmlformats.org/officeDocument/2006/relationships" xmlns:m="http://schemas.openxmlformats.org/officeDocument/2006/math" xmlns:v="urn:schemas-microsoft-com:vml" xmlns:wp14="http://schemas.microsoft.com/office/word/2010/wordprocessingDrawing" xmlns:wp="http://schemas.openxmlformats.org/drawingml/2006/wordprocessingDrawing" xmlns:w10="urn:schemas-microsoft-com:office:word" xmlns:w="http://schemas.openxmlformats.org/wordprocessingml/2006/main" xmlns:w14="http://schemas.microsoft.com/office/word/2010/wordml" xmlns:w15="http://schemas.microsoft.com/office/word/2012/wordml" xmlns:w16cex="http://schemas.microsoft.com/office/word/2018/wordml/cex" xmlns:w16cid="http://schemas.microsoft.com/office/word/2016/wordml/cid" xmlns:w16="http://schemas.microsoft.com/office/word/2018/wordml" xmlns:w16sdtdh="http://schemas.microsoft.com/office/word/2020/wordml/sdtdatahash" xmlns:w16se="http://schemas.microsoft.com/office/word/2015/wordml/symex" xmlns:wpg="http://schemas.microsoft.com/office/word/2010/wordprocessingGroup" xmlns:wpi="http://schemas.microsoft.com/office/word/2010/wordprocessingInk" xmlns:wne="http://schemas.microsoft.com/office/word/2006/wordml" xmlns:wps="http://schemas.microsoft.com/office/word/2010/wordprocessingShape" mc:Ignorable="w14 w15 w16se w16cid w16 w16cex w16sdtdh wp14">
   <w:body>
     <w:p>
-      <w:r>
-        <w:t xml:space="preserve">It is a quad tiltrotor fixed-wing UAV. </w:t>
+      <w:pPr>
+        <w:ind w:firstLine="720"/>
+      </w:pPr>
+      <w:r>
+        <w:t xml:space="preserve">The first agriculture drone of its type, it is quad tiltrotor fixed-wing UAV configuration with all 4 rotors at ends of 4 wings. It isn’t just an abstract idea of an unrealistic drone configuration but a thorough analysis and calculation of its performance in required mission, manufacturability, </w:t>
+      </w:r>
+      <w:r>
+        <w:t>procurement and mitigation of all possible safety hazards.</w:t>
+      </w:r>
+    </w:p>
+    <w:p>
+      <w:r>
+        <w:t xml:space="preserve">Among all the configurations possible for UAVs, it offers the best trade-off among cost, </w:t>
+      </w:r>
+      <w:r>
+        <w:t>drone stability &amp; spray accuracy</w:t>
+      </w:r>
+      <w:r>
+        <w:t>, safety, mission time and energy consumption</w:t>
+      </w:r>
+      <w:r>
+        <w:t xml:space="preserve">. According to the detailed calculations provided in each section of CDR below, </w:t>
+      </w:r>
+      <w:r>
+        <w:t>this 7kg drone can carry pesticide spray of 3 liters and can complete the mission through longest (4km) route in far less than 10 minutes</w:t>
+      </w:r>
+      <w:r>
+        <w:t>.</w:t>
+      </w:r>
+      <w:r>
+        <w:t xml:space="preserve"> </w:t>
       </w:r>
     </w:p>
     <w:sectPr>

</xml_diff>

<commit_message>
Modified Summary Description of Design Report
</commit_message>
<xml_diff>
--- a/Summary Description of Design.docx
+++ b/Summary Description of Design.docx
@@ -7,35 +7,114 @@
         <w:ind w:firstLine="720"/>
       </w:pPr>
       <w:r>
-        <w:t xml:space="preserve">The first agriculture drone of its type, it is quad tiltrotor fixed-wing UAV configuration with all 4 rotors at ends of 4 wings. It isn’t just an abstract idea of an unrealistic drone configuration but a thorough analysis and calculation of its performance in required mission, manufacturability, </w:t>
-      </w:r>
-      <w:r>
-        <w:t>procurement and mitigation of all possible safety hazards.</w:t>
+        <w:t xml:space="preserve">The first agriculture drone of its type, it is quad tiltrotor fixed-wing UAV configuration with all 4 rotors at ends of 4 wings. </w:t>
+      </w:r>
+      <w:r>
+        <w:t>It isn’t just an abstract idea of an unrealistic drone configuration but a thorough analysis and calculation of its performance in required mission, manufacturability, procurement and mitigation of all possible safety hazards.</w:t>
+      </w:r>
+      <w:r>
+        <w:t xml:space="preserve"> This UAV is capable of:</w:t>
       </w:r>
     </w:p>
     <w:p>
-      <w:r>
-        <w:t xml:space="preserve">Among all the configurations possible for UAVs, it offers the best trade-off among cost, </w:t>
-      </w:r>
-      <w:r>
-        <w:t>drone stability &amp; spray accuracy</w:t>
-      </w:r>
-      <w:r>
-        <w:t>, safety, mission time and energy consumption</w:t>
-      </w:r>
-      <w:r>
-        <w:t xml:space="preserve">. According to the detailed calculations provided in each section of CDR below, </w:t>
-      </w:r>
-      <w:r>
-        <w:t>this 7kg drone can carry pesticide spray of 3 liters and can complete the mission through longest (4km) route in far less than 10 minutes</w:t>
-      </w:r>
-      <w:r>
-        <w:t>.</w:t>
-      </w:r>
-      <w:r>
-        <w:t xml:space="preserve"> </w:t>
+      <w:pPr>
+        <w:pStyle w:val="ListParagraph"/>
+        <w:numPr>
+          <w:ilvl w:val="0"/>
+          <w:numId w:val="1"/>
+        </w:numPr>
+      </w:pPr>
+      <w:r>
+        <w:t>S</w:t>
+      </w:r>
+      <w:r>
+        <w:t xml:space="preserve">table </w:t>
+      </w:r>
+      <w:r>
+        <w:t>flight in vertical mode due to rotors placed at more distance from fuselage</w:t>
       </w:r>
     </w:p>
+    <w:p>
+      <w:pPr>
+        <w:pStyle w:val="ListParagraph"/>
+        <w:numPr>
+          <w:ilvl w:val="0"/>
+          <w:numId w:val="1"/>
+        </w:numPr>
+      </w:pPr>
+      <w:r>
+        <w:t>Powerful horizontal flight due to thrust from all 4 rotors horizontally</w:t>
+      </w:r>
+    </w:p>
+    <w:p>
+      <w:pPr>
+        <w:pStyle w:val="ListParagraph"/>
+        <w:numPr>
+          <w:ilvl w:val="0"/>
+          <w:numId w:val="1"/>
+        </w:numPr>
+      </w:pPr>
+      <w:r>
+        <w:t>Quick and stable transition in flight modes due to variable tilting angles of rotors</w:t>
+      </w:r>
+    </w:p>
+    <w:p>
+      <w:pPr>
+        <w:ind w:firstLine="720"/>
+      </w:pPr>
+      <w:r>
+        <w:t xml:space="preserve">When compared to other designs for </w:t>
+      </w:r>
+      <w:r>
+        <w:t>this mission, this configuration is at top of the charts for the following reasons:</w:t>
+      </w:r>
+    </w:p>
+    <w:p>
+      <w:pPr>
+        <w:pStyle w:val="ListParagraph"/>
+        <w:numPr>
+          <w:ilvl w:val="0"/>
+          <w:numId w:val="3"/>
+        </w:numPr>
+      </w:pPr>
+      <w:r>
+        <w:t>5.5 to 6 times more p</w:t>
+      </w:r>
+      <w:r>
+        <w:t xml:space="preserve">ower efficient in </w:t>
+      </w:r>
+      <w:r>
+        <w:t>horizontal cruise</w:t>
+      </w:r>
+      <w:r>
+        <w:t xml:space="preserve"> than multi-copters. i.e., suitable for spray zones far away from Ground Control Station</w:t>
+      </w:r>
+    </w:p>
+    <w:p>
+      <w:pPr>
+        <w:pStyle w:val="ListParagraph"/>
+        <w:numPr>
+          <w:ilvl w:val="0"/>
+          <w:numId w:val="3"/>
+        </w:numPr>
+      </w:pPr>
+      <w:r>
+        <w:t>Higher precision in spraying than fixed wing configuration due to capability of hovering, gliding and staying at transition state while spraying</w:t>
+      </w:r>
+    </w:p>
+    <w:p>
+      <w:pPr>
+        <w:pStyle w:val="ListParagraph"/>
+        <w:numPr>
+          <w:ilvl w:val="0"/>
+          <w:numId w:val="3"/>
+        </w:numPr>
+      </w:pPr>
+      <w:r>
+        <w:t>More stable hovering and spraying than its parent configuration quad plane</w:t>
+      </w:r>
+    </w:p>
+    <w:p/>
     <w:sectPr>
       <w:pgSz w:w="12240" w:h="15840"/>
       <w:pgMar w:top="1440" w:right="1440" w:bottom="1440" w:left="1440" w:header="720" w:footer="720" w:gutter="0"/>
@@ -44,6 +123,359 @@
     </w:sectPr>
   </w:body>
 </w:document>
+</file>
+
+<file path=word/numbering.xml><?xml version="1.0" encoding="utf-8"?>
+<w:numbering xmlns:wpc="http://schemas.microsoft.com/office/word/2010/wordprocessingCanvas" xmlns:cx="http://schemas.microsoft.com/office/drawing/2014/chartex" xmlns:cx1="http://schemas.microsoft.com/office/drawing/2015/9/8/chartex" xmlns:cx2="http://schemas.microsoft.com/office/drawing/2015/10/21/chartex" xmlns:cx3="http://schemas.microsoft.com/office/drawing/2016/5/9/chartex" xmlns:cx4="http://schemas.microsoft.com/office/drawing/2016/5/10/chartex" xmlns:cx5="http://schemas.microsoft.com/office/drawing/2016/5/11/chartex" xmlns:cx6="http://schemas.microsoft.com/office/drawing/2016/5/12/chartex" xmlns:cx7="http://schemas.microsoft.com/office/drawing/2016/5/13/chartex" xmlns:cx8="http://schemas.microsoft.com/office/drawing/2016/5/14/chartex" xmlns:mc="http://schemas.openxmlformats.org/markup-compatibility/2006" xmlns:aink="http://schemas.microsoft.com/office/drawing/2016/ink" xmlns:am3d="http://schemas.microsoft.com/office/drawing/2017/model3d" xmlns:o="urn:schemas-microsoft-com:office:office" xmlns:oel="http://schemas.microsoft.com/office/2019/extlst" xmlns:r="http://schemas.openxmlformats.org/officeDocument/2006/relationships" xmlns:m="http://schemas.openxmlformats.org/officeDocument/2006/math" xmlns:v="urn:schemas-microsoft-com:vml" xmlns:wp14="http://schemas.microsoft.com/office/word/2010/wordprocessingDrawing" xmlns:wp="http://schemas.openxmlformats.org/drawingml/2006/wordprocessingDrawing" xmlns:w10="urn:schemas-microsoft-com:office:word" xmlns:w="http://schemas.openxmlformats.org/wordprocessingml/2006/main" xmlns:w14="http://schemas.microsoft.com/office/word/2010/wordml" xmlns:w15="http://schemas.microsoft.com/office/word/2012/wordml" xmlns:w16cex="http://schemas.microsoft.com/office/word/2018/wordml/cex" xmlns:w16cid="http://schemas.microsoft.com/office/word/2016/wordml/cid" xmlns:w16="http://schemas.microsoft.com/office/word/2018/wordml" xmlns:w16sdtdh="http://schemas.microsoft.com/office/word/2020/wordml/sdtdatahash" xmlns:w16se="http://schemas.microsoft.com/office/word/2015/wordml/symex" xmlns:wpg="http://schemas.microsoft.com/office/word/2010/wordprocessingGroup" xmlns:wpi="http://schemas.microsoft.com/office/word/2010/wordprocessingInk" xmlns:wne="http://schemas.microsoft.com/office/word/2006/wordml" xmlns:wps="http://schemas.microsoft.com/office/word/2010/wordprocessingShape" mc:Ignorable="w14 w15 w16se w16cid w16 w16cex w16sdtdh wp14">
+  <w:abstractNum w:abstractNumId="0" w15:restartNumberingAfterBreak="0">
+    <w:nsid w:val="55ED214B"/>
+    <w:multiLevelType w:val="hybridMultilevel"/>
+    <w:tmpl w:val="E600170C"/>
+    <w:lvl w:ilvl="0" w:tplc="04090001">
+      <w:start w:val="1"/>
+      <w:numFmt w:val="bullet"/>
+      <w:lvlText w:val=""/>
+      <w:lvlJc w:val="left"/>
+      <w:pPr>
+        <w:ind w:left="770" w:hanging="360"/>
+      </w:pPr>
+      <w:rPr>
+        <w:rFonts w:ascii="Symbol" w:hAnsi="Symbol" w:hint="default"/>
+      </w:rPr>
+    </w:lvl>
+    <w:lvl w:ilvl="1" w:tplc="04090003" w:tentative="1">
+      <w:start w:val="1"/>
+      <w:numFmt w:val="bullet"/>
+      <w:lvlText w:val="o"/>
+      <w:lvlJc w:val="left"/>
+      <w:pPr>
+        <w:ind w:left="1490" w:hanging="360"/>
+      </w:pPr>
+      <w:rPr>
+        <w:rFonts w:ascii="Courier New" w:hAnsi="Courier New" w:cs="Courier New" w:hint="default"/>
+      </w:rPr>
+    </w:lvl>
+    <w:lvl w:ilvl="2" w:tplc="04090005" w:tentative="1">
+      <w:start w:val="1"/>
+      <w:numFmt w:val="bullet"/>
+      <w:lvlText w:val=""/>
+      <w:lvlJc w:val="left"/>
+      <w:pPr>
+        <w:ind w:left="2210" w:hanging="360"/>
+      </w:pPr>
+      <w:rPr>
+        <w:rFonts w:ascii="Wingdings" w:hAnsi="Wingdings" w:hint="default"/>
+      </w:rPr>
+    </w:lvl>
+    <w:lvl w:ilvl="3" w:tplc="04090001" w:tentative="1">
+      <w:start w:val="1"/>
+      <w:numFmt w:val="bullet"/>
+      <w:lvlText w:val=""/>
+      <w:lvlJc w:val="left"/>
+      <w:pPr>
+        <w:ind w:left="2930" w:hanging="360"/>
+      </w:pPr>
+      <w:rPr>
+        <w:rFonts w:ascii="Symbol" w:hAnsi="Symbol" w:hint="default"/>
+      </w:rPr>
+    </w:lvl>
+    <w:lvl w:ilvl="4" w:tplc="04090003" w:tentative="1">
+      <w:start w:val="1"/>
+      <w:numFmt w:val="bullet"/>
+      <w:lvlText w:val="o"/>
+      <w:lvlJc w:val="left"/>
+      <w:pPr>
+        <w:ind w:left="3650" w:hanging="360"/>
+      </w:pPr>
+      <w:rPr>
+        <w:rFonts w:ascii="Courier New" w:hAnsi="Courier New" w:cs="Courier New" w:hint="default"/>
+      </w:rPr>
+    </w:lvl>
+    <w:lvl w:ilvl="5" w:tplc="04090005" w:tentative="1">
+      <w:start w:val="1"/>
+      <w:numFmt w:val="bullet"/>
+      <w:lvlText w:val=""/>
+      <w:lvlJc w:val="left"/>
+      <w:pPr>
+        <w:ind w:left="4370" w:hanging="360"/>
+      </w:pPr>
+      <w:rPr>
+        <w:rFonts w:ascii="Wingdings" w:hAnsi="Wingdings" w:hint="default"/>
+      </w:rPr>
+    </w:lvl>
+    <w:lvl w:ilvl="6" w:tplc="04090001" w:tentative="1">
+      <w:start w:val="1"/>
+      <w:numFmt w:val="bullet"/>
+      <w:lvlText w:val=""/>
+      <w:lvlJc w:val="left"/>
+      <w:pPr>
+        <w:ind w:left="5090" w:hanging="360"/>
+      </w:pPr>
+      <w:rPr>
+        <w:rFonts w:ascii="Symbol" w:hAnsi="Symbol" w:hint="default"/>
+      </w:rPr>
+    </w:lvl>
+    <w:lvl w:ilvl="7" w:tplc="04090003" w:tentative="1">
+      <w:start w:val="1"/>
+      <w:numFmt w:val="bullet"/>
+      <w:lvlText w:val="o"/>
+      <w:lvlJc w:val="left"/>
+      <w:pPr>
+        <w:ind w:left="5810" w:hanging="360"/>
+      </w:pPr>
+      <w:rPr>
+        <w:rFonts w:ascii="Courier New" w:hAnsi="Courier New" w:cs="Courier New" w:hint="default"/>
+      </w:rPr>
+    </w:lvl>
+    <w:lvl w:ilvl="8" w:tplc="04090005" w:tentative="1">
+      <w:start w:val="1"/>
+      <w:numFmt w:val="bullet"/>
+      <w:lvlText w:val=""/>
+      <w:lvlJc w:val="left"/>
+      <w:pPr>
+        <w:ind w:left="6530" w:hanging="360"/>
+      </w:pPr>
+      <w:rPr>
+        <w:rFonts w:ascii="Wingdings" w:hAnsi="Wingdings" w:hint="default"/>
+      </w:rPr>
+    </w:lvl>
+  </w:abstractNum>
+  <w:abstractNum w:abstractNumId="1" w15:restartNumberingAfterBreak="0">
+    <w:nsid w:val="697879F7"/>
+    <w:multiLevelType w:val="hybridMultilevel"/>
+    <w:tmpl w:val="9BF2FFE6"/>
+    <w:lvl w:ilvl="0" w:tplc="04090001">
+      <w:start w:val="1"/>
+      <w:numFmt w:val="bullet"/>
+      <w:lvlText w:val=""/>
+      <w:lvlJc w:val="left"/>
+      <w:pPr>
+        <w:ind w:left="1440" w:hanging="360"/>
+      </w:pPr>
+      <w:rPr>
+        <w:rFonts w:ascii="Symbol" w:hAnsi="Symbol" w:hint="default"/>
+      </w:rPr>
+    </w:lvl>
+    <w:lvl w:ilvl="1" w:tplc="04090003" w:tentative="1">
+      <w:start w:val="1"/>
+      <w:numFmt w:val="bullet"/>
+      <w:lvlText w:val="o"/>
+      <w:lvlJc w:val="left"/>
+      <w:pPr>
+        <w:ind w:left="2160" w:hanging="360"/>
+      </w:pPr>
+      <w:rPr>
+        <w:rFonts w:ascii="Courier New" w:hAnsi="Courier New" w:cs="Courier New" w:hint="default"/>
+      </w:rPr>
+    </w:lvl>
+    <w:lvl w:ilvl="2" w:tplc="04090005" w:tentative="1">
+      <w:start w:val="1"/>
+      <w:numFmt w:val="bullet"/>
+      <w:lvlText w:val=""/>
+      <w:lvlJc w:val="left"/>
+      <w:pPr>
+        <w:ind w:left="2880" w:hanging="360"/>
+      </w:pPr>
+      <w:rPr>
+        <w:rFonts w:ascii="Wingdings" w:hAnsi="Wingdings" w:hint="default"/>
+      </w:rPr>
+    </w:lvl>
+    <w:lvl w:ilvl="3" w:tplc="04090001" w:tentative="1">
+      <w:start w:val="1"/>
+      <w:numFmt w:val="bullet"/>
+      <w:lvlText w:val=""/>
+      <w:lvlJc w:val="left"/>
+      <w:pPr>
+        <w:ind w:left="3600" w:hanging="360"/>
+      </w:pPr>
+      <w:rPr>
+        <w:rFonts w:ascii="Symbol" w:hAnsi="Symbol" w:hint="default"/>
+      </w:rPr>
+    </w:lvl>
+    <w:lvl w:ilvl="4" w:tplc="04090003" w:tentative="1">
+      <w:start w:val="1"/>
+      <w:numFmt w:val="bullet"/>
+      <w:lvlText w:val="o"/>
+      <w:lvlJc w:val="left"/>
+      <w:pPr>
+        <w:ind w:left="4320" w:hanging="360"/>
+      </w:pPr>
+      <w:rPr>
+        <w:rFonts w:ascii="Courier New" w:hAnsi="Courier New" w:cs="Courier New" w:hint="default"/>
+      </w:rPr>
+    </w:lvl>
+    <w:lvl w:ilvl="5" w:tplc="04090005" w:tentative="1">
+      <w:start w:val="1"/>
+      <w:numFmt w:val="bullet"/>
+      <w:lvlText w:val=""/>
+      <w:lvlJc w:val="left"/>
+      <w:pPr>
+        <w:ind w:left="5040" w:hanging="360"/>
+      </w:pPr>
+      <w:rPr>
+        <w:rFonts w:ascii="Wingdings" w:hAnsi="Wingdings" w:hint="default"/>
+      </w:rPr>
+    </w:lvl>
+    <w:lvl w:ilvl="6" w:tplc="04090001" w:tentative="1">
+      <w:start w:val="1"/>
+      <w:numFmt w:val="bullet"/>
+      <w:lvlText w:val=""/>
+      <w:lvlJc w:val="left"/>
+      <w:pPr>
+        <w:ind w:left="5760" w:hanging="360"/>
+      </w:pPr>
+      <w:rPr>
+        <w:rFonts w:ascii="Symbol" w:hAnsi="Symbol" w:hint="default"/>
+      </w:rPr>
+    </w:lvl>
+    <w:lvl w:ilvl="7" w:tplc="04090003" w:tentative="1">
+      <w:start w:val="1"/>
+      <w:numFmt w:val="bullet"/>
+      <w:lvlText w:val="o"/>
+      <w:lvlJc w:val="left"/>
+      <w:pPr>
+        <w:ind w:left="6480" w:hanging="360"/>
+      </w:pPr>
+      <w:rPr>
+        <w:rFonts w:ascii="Courier New" w:hAnsi="Courier New" w:cs="Courier New" w:hint="default"/>
+      </w:rPr>
+    </w:lvl>
+    <w:lvl w:ilvl="8" w:tplc="04090005" w:tentative="1">
+      <w:start w:val="1"/>
+      <w:numFmt w:val="bullet"/>
+      <w:lvlText w:val=""/>
+      <w:lvlJc w:val="left"/>
+      <w:pPr>
+        <w:ind w:left="7200" w:hanging="360"/>
+      </w:pPr>
+      <w:rPr>
+        <w:rFonts w:ascii="Wingdings" w:hAnsi="Wingdings" w:hint="default"/>
+      </w:rPr>
+    </w:lvl>
+  </w:abstractNum>
+  <w:abstractNum w:abstractNumId="2" w15:restartNumberingAfterBreak="0">
+    <w:nsid w:val="699D09A7"/>
+    <w:multiLevelType w:val="hybridMultilevel"/>
+    <w:tmpl w:val="F7EC9952"/>
+    <w:lvl w:ilvl="0" w:tplc="04090001">
+      <w:start w:val="1"/>
+      <w:numFmt w:val="bullet"/>
+      <w:lvlText w:val=""/>
+      <w:lvlJc w:val="left"/>
+      <w:pPr>
+        <w:ind w:left="1440" w:hanging="360"/>
+      </w:pPr>
+      <w:rPr>
+        <w:rFonts w:ascii="Symbol" w:hAnsi="Symbol" w:hint="default"/>
+      </w:rPr>
+    </w:lvl>
+    <w:lvl w:ilvl="1" w:tplc="04090003" w:tentative="1">
+      <w:start w:val="1"/>
+      <w:numFmt w:val="bullet"/>
+      <w:lvlText w:val="o"/>
+      <w:lvlJc w:val="left"/>
+      <w:pPr>
+        <w:ind w:left="2160" w:hanging="360"/>
+      </w:pPr>
+      <w:rPr>
+        <w:rFonts w:ascii="Courier New" w:hAnsi="Courier New" w:cs="Courier New" w:hint="default"/>
+      </w:rPr>
+    </w:lvl>
+    <w:lvl w:ilvl="2" w:tplc="04090005" w:tentative="1">
+      <w:start w:val="1"/>
+      <w:numFmt w:val="bullet"/>
+      <w:lvlText w:val=""/>
+      <w:lvlJc w:val="left"/>
+      <w:pPr>
+        <w:ind w:left="2880" w:hanging="360"/>
+      </w:pPr>
+      <w:rPr>
+        <w:rFonts w:ascii="Wingdings" w:hAnsi="Wingdings" w:hint="default"/>
+      </w:rPr>
+    </w:lvl>
+    <w:lvl w:ilvl="3" w:tplc="04090001" w:tentative="1">
+      <w:start w:val="1"/>
+      <w:numFmt w:val="bullet"/>
+      <w:lvlText w:val=""/>
+      <w:lvlJc w:val="left"/>
+      <w:pPr>
+        <w:ind w:left="3600" w:hanging="360"/>
+      </w:pPr>
+      <w:rPr>
+        <w:rFonts w:ascii="Symbol" w:hAnsi="Symbol" w:hint="default"/>
+      </w:rPr>
+    </w:lvl>
+    <w:lvl w:ilvl="4" w:tplc="04090003" w:tentative="1">
+      <w:start w:val="1"/>
+      <w:numFmt w:val="bullet"/>
+      <w:lvlText w:val="o"/>
+      <w:lvlJc w:val="left"/>
+      <w:pPr>
+        <w:ind w:left="4320" w:hanging="360"/>
+      </w:pPr>
+      <w:rPr>
+        <w:rFonts w:ascii="Courier New" w:hAnsi="Courier New" w:cs="Courier New" w:hint="default"/>
+      </w:rPr>
+    </w:lvl>
+    <w:lvl w:ilvl="5" w:tplc="04090005" w:tentative="1">
+      <w:start w:val="1"/>
+      <w:numFmt w:val="bullet"/>
+      <w:lvlText w:val=""/>
+      <w:lvlJc w:val="left"/>
+      <w:pPr>
+        <w:ind w:left="5040" w:hanging="360"/>
+      </w:pPr>
+      <w:rPr>
+        <w:rFonts w:ascii="Wingdings" w:hAnsi="Wingdings" w:hint="default"/>
+      </w:rPr>
+    </w:lvl>
+    <w:lvl w:ilvl="6" w:tplc="04090001" w:tentative="1">
+      <w:start w:val="1"/>
+      <w:numFmt w:val="bullet"/>
+      <w:lvlText w:val=""/>
+      <w:lvlJc w:val="left"/>
+      <w:pPr>
+        <w:ind w:left="5760" w:hanging="360"/>
+      </w:pPr>
+      <w:rPr>
+        <w:rFonts w:ascii="Symbol" w:hAnsi="Symbol" w:hint="default"/>
+      </w:rPr>
+    </w:lvl>
+    <w:lvl w:ilvl="7" w:tplc="04090003" w:tentative="1">
+      <w:start w:val="1"/>
+      <w:numFmt w:val="bullet"/>
+      <w:lvlText w:val="o"/>
+      <w:lvlJc w:val="left"/>
+      <w:pPr>
+        <w:ind w:left="6480" w:hanging="360"/>
+      </w:pPr>
+      <w:rPr>
+        <w:rFonts w:ascii="Courier New" w:hAnsi="Courier New" w:cs="Courier New" w:hint="default"/>
+      </w:rPr>
+    </w:lvl>
+    <w:lvl w:ilvl="8" w:tplc="04090005" w:tentative="1">
+      <w:start w:val="1"/>
+      <w:numFmt w:val="bullet"/>
+      <w:lvlText w:val=""/>
+      <w:lvlJc w:val="left"/>
+      <w:pPr>
+        <w:ind w:left="7200" w:hanging="360"/>
+      </w:pPr>
+      <w:rPr>
+        <w:rFonts w:ascii="Wingdings" w:hAnsi="Wingdings" w:hint="default"/>
+      </w:rPr>
+    </w:lvl>
+  </w:abstractNum>
+  <w:num w:numId="1" w16cid:durableId="1826582968">
+    <w:abstractNumId w:val="1"/>
+  </w:num>
+  <w:num w:numId="2" w16cid:durableId="1709329024">
+    <w:abstractNumId w:val="0"/>
+  </w:num>
+  <w:num w:numId="3" w16cid:durableId="1834908122">
+    <w:abstractNumId w:val="2"/>
+  </w:num>
+</w:numbering>
 </file>
 
 <file path=word/styles.xml><?xml version="1.0" encoding="utf-8"?>
@@ -472,6 +904,17 @@
     <w:semiHidden/>
     <w:unhideWhenUsed/>
   </w:style>
+  <w:style w:type="paragraph" w:styleId="ListParagraph">
+    <w:name w:val="List Paragraph"/>
+    <w:basedOn w:val="Normal"/>
+    <w:uiPriority w:val="34"/>
+    <w:qFormat/>
+    <w:rsid w:val="003C7B98"/>
+    <w:pPr>
+      <w:ind w:left="720"/>
+      <w:contextualSpacing/>
+    </w:pPr>
+  </w:style>
 </w:styles>
 </file>
 

</xml_diff>

<commit_message>
Modified Summary Design Description Report
</commit_message>
<xml_diff>
--- a/Summary Description of Design.docx
+++ b/Summary Description of Design.docx
@@ -3,17 +3,22 @@
 <w:document xmlns:wpc="http://schemas.microsoft.com/office/word/2010/wordprocessingCanvas" xmlns:cx="http://schemas.microsoft.com/office/drawing/2014/chartex" xmlns:cx1="http://schemas.microsoft.com/office/drawing/2015/9/8/chartex" xmlns:cx2="http://schemas.microsoft.com/office/drawing/2015/10/21/chartex" xmlns:cx3="http://schemas.microsoft.com/office/drawing/2016/5/9/chartex" xmlns:cx4="http://schemas.microsoft.com/office/drawing/2016/5/10/chartex" xmlns:cx5="http://schemas.microsoft.com/office/drawing/2016/5/11/chartex" xmlns:cx6="http://schemas.microsoft.com/office/drawing/2016/5/12/chartex" xmlns:cx7="http://schemas.microsoft.com/office/drawing/2016/5/13/chartex" xmlns:cx8="http://schemas.microsoft.com/office/drawing/2016/5/14/chartex" xmlns:mc="http://schemas.openxmlformats.org/markup-compatibility/2006" xmlns:aink="http://schemas.microsoft.com/office/drawing/2016/ink" xmlns:am3d="http://schemas.microsoft.com/office/drawing/2017/model3d" xmlns:o="urn:schemas-microsoft-com:office:office" xmlns:oel="http://schemas.microsoft.com/office/2019/extlst" xmlns:r="http://schemas.openxmlformats.org/officeDocument/2006/relationships" xmlns:m="http://schemas.openxmlformats.org/officeDocument/2006/math" xmlns:v="urn:schemas-microsoft-com:vml" xmlns:wp14="http://schemas.microsoft.com/office/word/2010/wordprocessingDrawing" xmlns:wp="http://schemas.openxmlformats.org/drawingml/2006/wordprocessingDrawing" xmlns:w10="urn:schemas-microsoft-com:office:word" xmlns:w="http://schemas.openxmlformats.org/wordprocessingml/2006/main" xmlns:w14="http://schemas.microsoft.com/office/word/2010/wordml" xmlns:w15="http://schemas.microsoft.com/office/word/2012/wordml" xmlns:w16cex="http://schemas.microsoft.com/office/word/2018/wordml/cex" xmlns:w16cid="http://schemas.microsoft.com/office/word/2016/wordml/cid" xmlns:w16="http://schemas.microsoft.com/office/word/2018/wordml" xmlns:w16sdtdh="http://schemas.microsoft.com/office/word/2020/wordml/sdtdatahash" xmlns:w16se="http://schemas.microsoft.com/office/word/2015/wordml/symex" xmlns:wpg="http://schemas.microsoft.com/office/word/2010/wordprocessingGroup" xmlns:wpi="http://schemas.microsoft.com/office/word/2010/wordprocessingInk" xmlns:wne="http://schemas.microsoft.com/office/word/2006/wordml" xmlns:wps="http://schemas.microsoft.com/office/word/2010/wordprocessingShape" mc:Ignorable="w14 w15 w16se w16cid w16 w16cex w16sdtdh wp14">
   <w:body>
     <w:p>
+      <w:pPr>
+        <w:pStyle w:val="Heading1"/>
+      </w:pPr>
+      <w:r>
+        <w:t>Proposed Design:</w:t>
+      </w:r>
+    </w:p>
+    <w:p>
+      <w:pPr>
+        <w:ind w:firstLine="720"/>
+      </w:pPr>
       <w:r>
         <w:t xml:space="preserve">The first agriculture drone of its type, it is quad tiltrotor fixed-wing UAV configuration with all 4 rotors at ends of 4 wings. </w:t>
       </w:r>
       <w:r>
-        <w:t>The UAV’s mass is 4kg with a capacity of 3kg pesticide carriage. Its wingspan is 1.44m, fuselage length is 1.55m.</w:t>
-      </w:r>
-      <w:r>
-        <w:t xml:space="preserve"> </w:t>
-      </w:r>
-      <w:r>
-        <w:t>Maximum spraying capacity of drone is 3.5L/min.</w:t>
+        <w:t>The UAV’s mass is 4kg with a capacity of 3kg pesticide carriage. Its wingspan is 1.44m, fuselage length is 1.55m. Maximum spraying capacity of drone is 3.5L/min.</w:t>
       </w:r>
     </w:p>
     <w:p>
@@ -178,11 +183,70 @@
       </w:r>
     </w:p>
     <w:p>
+      <w:pPr>
+        <w:pStyle w:val="Heading1"/>
+      </w:pPr>
+      <w:r>
+        <w:t>Changes since PDR:</w:t>
+      </w:r>
+    </w:p>
+    <w:p>
+      <w:pPr>
+        <w:ind w:firstLine="720"/>
+      </w:pPr>
       <w:r>
         <w:t>Only the BLDC motors and battery are changed since the PDR. It was mentioned in the report that these aren’t final and are subject to changes in future. Due to temporary import issues, Tmotors MN5008 cannot be procured</w:t>
       </w:r>
       <w:r>
         <w:t>. By change in motor, ultimately battery is also changed since the new motor used EMAX2826 KV860 requires 4S and can’t run on 6S voltage.</w:t>
+      </w:r>
+    </w:p>
+    <w:p>
+      <w:pPr>
+        <w:pStyle w:val="Heading1"/>
+      </w:pPr>
+      <w:r>
+        <w:t>Payload &amp; Mission summary:</w:t>
+      </w:r>
+    </w:p>
+    <w:p>
+      <w:r>
+        <w:tab/>
+        <w:t>Drone will carry load at its maximum capacity, i.e., 3kg</w:t>
+      </w:r>
+      <w:r>
+        <w:t>. It will follow the longest route of 4km towards the spraying zone on cruise speed of 15ms</w:t>
+      </w:r>
+      <w:r>
+        <w:rPr>
+          <w:vertAlign w:val="superscript"/>
+        </w:rPr>
+        <w:t>-1</w:t>
+      </w:r>
+      <w:r>
+        <w:t xml:space="preserve">. </w:t>
+      </w:r>
+      <w:r>
+        <w:t xml:space="preserve">This will ideally consume 266 seconds and 7.75Wh energy. Drone will cover the complete spray zone in 118-125 seconds following its optimal path for least time consumption. This shall ideally consume 32Wh energy. UAV will then cruise back to landing </w:t>
+      </w:r>
+      <w:r>
+        <w:t>at 10.7ms</w:t>
+      </w:r>
+      <w:r>
+        <w:rPr>
+          <w:vertAlign w:val="superscript"/>
+        </w:rPr>
+        <w:t>-1</w:t>
+      </w:r>
+      <w:r>
+        <w:t xml:space="preserve">. This shall ideally consume 47 seconds and 0.65Wh energy. Hence, including 3 seconds take-off &amp; 5 seconds landing and transition time of 1.7 seconds, mission will be completed in 441-455 seconds. This is the approach for </w:t>
+      </w:r>
+      <w:r>
+        <w:t xml:space="preserve">optimum energy consumption, and it is adopted in this mission since time isn’t </w:t>
+      </w:r>
+      <w:r>
+        <w:lastRenderedPageBreak/>
+        <w:t>an issue and completing mission before 10 minutes doesn’t end up in bonus points. But in real-world scenarios in emergency, this UAV can complete the same mission in &lt;290 seconds with only 28% more power consumption. Details provided in Engineering Analysis part.</w:t>
       </w:r>
     </w:p>
     <w:p/>
@@ -948,6 +1012,27 @@
     <w:name w:val="Normal"/>
     <w:qFormat/>
   </w:style>
+  <w:style w:type="paragraph" w:styleId="Heading1">
+    <w:name w:val="heading 1"/>
+    <w:basedOn w:val="Normal"/>
+    <w:next w:val="Normal"/>
+    <w:link w:val="Heading1Char"/>
+    <w:uiPriority w:val="9"/>
+    <w:qFormat/>
+    <w:rsid w:val="00E505E9"/>
+    <w:pPr>
+      <w:keepNext/>
+      <w:keepLines/>
+      <w:spacing w:before="240" w:after="0"/>
+      <w:outlineLvl w:val="0"/>
+    </w:pPr>
+    <w:rPr>
+      <w:rFonts w:asciiTheme="majorHAnsi" w:eastAsiaTheme="majorEastAsia" w:hAnsiTheme="majorHAnsi" w:cstheme="majorBidi"/>
+      <w:color w:val="2F5496" w:themeColor="accent1" w:themeShade="BF"/>
+      <w:sz w:val="32"/>
+      <w:szCs w:val="32"/>
+    </w:rPr>
+  </w:style>
   <w:style w:type="character" w:default="1" w:styleId="DefaultParagraphFont">
     <w:name w:val="Default Paragraph Font"/>
     <w:uiPriority w:val="1"/>
@@ -985,6 +1070,19 @@
       <w:ind w:left="720"/>
       <w:contextualSpacing/>
     </w:pPr>
+  </w:style>
+  <w:style w:type="character" w:customStyle="1" w:styleId="Heading1Char">
+    <w:name w:val="Heading 1 Char"/>
+    <w:basedOn w:val="DefaultParagraphFont"/>
+    <w:link w:val="Heading1"/>
+    <w:uiPriority w:val="9"/>
+    <w:rsid w:val="00E505E9"/>
+    <w:rPr>
+      <w:rFonts w:asciiTheme="majorHAnsi" w:eastAsiaTheme="majorEastAsia" w:hAnsiTheme="majorHAnsi" w:cstheme="majorBidi"/>
+      <w:color w:val="2F5496" w:themeColor="accent1" w:themeShade="BF"/>
+      <w:sz w:val="32"/>
+      <w:szCs w:val="32"/>
+    </w:rPr>
   </w:style>
 </w:styles>
 </file>

</xml_diff>

<commit_message>
Added Airfoils to Summary Design Description
</commit_message>
<xml_diff>
--- a/Summary Description of Design.docx
+++ b/Summary Description of Design.docx
@@ -7,7 +7,10 @@
         <w:pStyle w:val="Heading1"/>
       </w:pPr>
       <w:r>
-        <w:t>Proposed Design:</w:t>
+        <w:t>Design Summary</w:t>
+      </w:r>
+      <w:r>
+        <w:t>:</w:t>
       </w:r>
     </w:p>
     <w:p>
@@ -47,7 +50,13 @@
         <w:t xml:space="preserve"> (max. airspeed for required mission) with rotors burning only 452 Watts. </w:t>
       </w:r>
       <w:r>
-        <w:t>Moreover, the drone can achieve 62ms</w:t>
+        <w:t xml:space="preserve">Moreover, the drone can achieve </w:t>
+      </w:r>
+      <w:r>
+        <w:t>55</w:t>
+      </w:r>
+      <w:r>
+        <w:t>ms</w:t>
       </w:r>
       <w:r>
         <w:rPr>
@@ -56,7 +65,13 @@
         <w:t>-1</w:t>
       </w:r>
       <w:r>
-        <w:t xml:space="preserve"> airspeed (not used in mission) with its 14kg maximum thrust.</w:t>
+        <w:t xml:space="preserve"> airspeed (not used in mission) with its 1</w:t>
+      </w:r>
+      <w:r>
+        <w:t>2.5</w:t>
+      </w:r>
+      <w:r>
+        <w:t>kg maximum thrust.</w:t>
       </w:r>
     </w:p>
     <w:p>
@@ -81,7 +96,24 @@
         <w:ind w:firstLine="720"/>
       </w:pPr>
       <w:r>
-        <w:t>It isn’t just an abstract idea of an unrealistic drone configuration but a thorough analysis and calculation of its performance in required mission, manufacturability, procurement and mitigation of all possible safety hazards. This UAV is capable of:</w:t>
+        <w:t xml:space="preserve">Selig S1210 &amp; S1223 </w:t>
+      </w:r>
+      <w:r>
+        <w:t>are used as front &amp; rear wings airfoils which result in optimum lift to weight ratio of wings.</w:t>
+      </w:r>
+    </w:p>
+    <w:p>
+      <w:pPr>
+        <w:ind w:firstLine="720"/>
+      </w:pPr>
+      <w:r>
+        <w:t xml:space="preserve">It isn’t just an abstract idea of an unrealistic drone configuration but a thorough analysis and calculation of its performance in required mission, manufacturability, </w:t>
+      </w:r>
+      <w:r>
+        <w:t>procurement,</w:t>
+      </w:r>
+      <w:r>
+        <w:t xml:space="preserve"> and mitigation of all possible safety hazards. This UAV is capable of:</w:t>
       </w:r>
     </w:p>
     <w:p>
@@ -230,7 +262,11 @@
         <w:t xml:space="preserve">This will ideally consume 266 seconds and 7.75Wh energy. Drone will cover the complete spray zone in 118-125 seconds following its optimal path for least time consumption. This shall ideally consume 32Wh energy. UAV will then cruise back to landing </w:t>
       </w:r>
       <w:r>
-        <w:t>at 10.7ms</w:t>
+        <w:t xml:space="preserve">at </w:t>
+      </w:r>
+      <w:r>
+        <w:lastRenderedPageBreak/>
+        <w:t>10.7ms</w:t>
       </w:r>
       <w:r>
         <w:rPr>
@@ -242,11 +278,7 @@
         <w:t xml:space="preserve">. This shall ideally consume 47 seconds and 0.65Wh energy. Hence, including 3 seconds take-off &amp; 5 seconds landing and transition time of 1.7 seconds, mission will be completed in 441-455 seconds. This is the approach for </w:t>
       </w:r>
       <w:r>
-        <w:t xml:space="preserve">optimum energy consumption, and it is adopted in this mission since time isn’t </w:t>
-      </w:r>
-      <w:r>
-        <w:lastRenderedPageBreak/>
-        <w:t>an issue and completing mission before 10 minutes doesn’t end up in bonus points. But in real-world scenarios in emergency, this UAV can complete the same mission in &lt;290 seconds with only 28% more power consumption. Details provided in Engineering Analysis part.</w:t>
+        <w:t>optimum energy consumption, and it is adopted in this mission since time isn’t an issue and completing mission before 10 minutes doesn’t end up in bonus points. But in real-world scenarios in emergency, this UAV can complete the same mission in &lt;290 seconds with only 28% more power consumption. Details provided in Engineering Analysis part.</w:t>
       </w:r>
     </w:p>
     <w:p/>

</xml_diff>